<commit_message>
Eliminada la carpeta tests
</commit_message>
<xml_diff>
--- a/Tasca 1.docx
+++ b/Tasca 1.docx
@@ -6145,7 +6145,7 @@
           </mc:Choice>
           <mc:Fallback>
             <w:pict>
-              <v:shapetype w14:anchorId="13D6F9B0" id="_x0000_t66" coordsize="21600,21600" o:spt="66" adj="5400,5400" path="m@0,l@0@1,21600@1,21600@2@0@2@0,21600,,10800xe">
+              <v:shapetype w14:anchorId="46E7F806" id="_x0000_t66" coordsize="21600,21600" o:spt="66" adj="5400,5400" path="m@0,l@0@1,21600@1,21600@2@0@2@0,21600,,10800xe">
                 <v:stroke joinstyle="miter"/>
                 <v:formulas>
                   <v:f eqn="val #0"/>
@@ -6265,9 +6265,58 @@
           <w:i/>
           <w:iCs/>
         </w:rPr>
-        <w:t>python-testing-github</w:t>
+        <w:t>python</w:t>
       </w:r>
       <w:proofErr w:type="spellEnd"/>
+      <w:r>
+        <w:rPr>
+          <w:b/>
+          <w:bCs/>
+          <w:i/>
+          <w:iCs/>
+        </w:rPr>
+        <w:t>-</w:t>
+      </w:r>
+      <w:proofErr w:type="spellStart"/>
+      <w:r>
+        <w:rPr>
+          <w:b/>
+          <w:bCs/>
+          <w:i/>
+          <w:iCs/>
+        </w:rPr>
+        <w:t>testing</w:t>
+      </w:r>
+      <w:proofErr w:type="spellEnd"/>
+      <w:r>
+        <w:rPr>
+          <w:b/>
+          <w:bCs/>
+          <w:i/>
+          <w:iCs/>
+        </w:rPr>
+        <w:t>-</w:t>
+      </w:r>
+      <w:proofErr w:type="spellStart"/>
+      <w:r>
+        <w:rPr>
+          <w:b/>
+          <w:bCs/>
+          <w:i/>
+          <w:iCs/>
+        </w:rPr>
+        <w:t>github</w:t>
+      </w:r>
+      <w:proofErr w:type="spellEnd"/>
+      <w:r>
+        <w:rPr>
+          <w:b/>
+          <w:bCs/>
+          <w:i/>
+          <w:iCs/>
+        </w:rPr>
+        <w:t>-entorns</w:t>
+      </w:r>
       <w:r>
         <w:t>:</w:t>
       </w:r>
@@ -6333,7 +6382,7 @@
           </mc:Choice>
           <mc:Fallback>
             <w:pict>
-              <v:shape w14:anchorId="63076411" id="Flecha: hacia la izquierda 31" o:spid="_x0000_s1026" type="#_x0000_t66" style="position:absolute;margin-left:0;margin-top:75.85pt;width:28pt;height:16pt;z-index:251670528;visibility:visible;mso-wrap-style:square;mso-wrap-distance-left:9pt;mso-wrap-distance-top:0;mso-wrap-distance-right:9pt;mso-wrap-distance-bottom:0;mso-position-horizontal:center;mso-position-horizontal-relative:margin;mso-position-vertical:absolute;mso-position-vertical-relative:text;v-text-anchor:middle" o:gfxdata="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" adj="6171" fillcolor="#4472c4 [3204]" strokecolor="#09101d [484]" strokeweight="1pt">
+              <v:shape w14:anchorId="2DBAAD48" id="Flecha: hacia la izquierda 31" o:spid="_x0000_s1026" type="#_x0000_t66" style="position:absolute;margin-left:0;margin-top:75.85pt;width:28pt;height:16pt;z-index:251670528;visibility:visible;mso-wrap-style:square;mso-wrap-distance-left:9pt;mso-wrap-distance-top:0;mso-wrap-distance-right:9pt;mso-wrap-distance-bottom:0;mso-position-horizontal:center;mso-position-horizontal-relative:margin;mso-position-vertical:absolute;mso-position-vertical-relative:text;v-text-anchor:middle" o:gfxdata="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" adj="6171" fillcolor="#4472c4 [3204]" strokecolor="#09101d [484]" strokeweight="1pt">
                 <w10:wrap anchorx="margin"/>
               </v:shape>
             </w:pict>
@@ -6479,7 +6528,7 @@
           </mc:Choice>
           <mc:Fallback>
             <w:pict>
-              <v:shape w14:anchorId="568B8FF8" id="Flecha: hacia la izquierda 31" o:spid="_x0000_s1026" type="#_x0000_t66" style="position:absolute;margin-left:8pt;margin-top:51.95pt;width:28pt;height:16pt;rotation:8967768fd;z-index:251674624;visibility:visible;mso-wrap-style:square;mso-wrap-distance-left:9pt;mso-wrap-distance-top:0;mso-wrap-distance-right:9pt;mso-wrap-distance-bottom:0;mso-position-horizontal:absolute;mso-position-horizontal-relative:margin;mso-position-vertical:absolute;mso-position-vertical-relative:text;v-text-anchor:middle" o:gfxdata="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" adj="6171" fillcolor="#4472c4 [3204]" strokecolor="#09101d [484]" strokeweight="1pt">
+              <v:shape w14:anchorId="22901042" id="Flecha: hacia la izquierda 31" o:spid="_x0000_s1026" type="#_x0000_t66" style="position:absolute;margin-left:8pt;margin-top:51.95pt;width:28pt;height:16pt;rotation:8967768fd;z-index:251674624;visibility:visible;mso-wrap-style:square;mso-wrap-distance-left:9pt;mso-wrap-distance-top:0;mso-wrap-distance-right:9pt;mso-wrap-distance-bottom:0;mso-position-horizontal:absolute;mso-position-horizontal-relative:margin;mso-position-vertical:absolute;mso-position-vertical-relative:text;v-text-anchor:middle" o:gfxdata="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" adj="6171" fillcolor="#4472c4 [3204]" strokecolor="#09101d [484]" strokeweight="1pt">
                 <w10:wrap anchorx="margin"/>
               </v:shape>
             </w:pict>
@@ -6546,7 +6595,7 @@
           </mc:Choice>
           <mc:Fallback>
             <w:pict>
-              <v:shape w14:anchorId="7DCD97B8" id="Flecha: hacia la izquierda 31" o:spid="_x0000_s1026" type="#_x0000_t66" style="position:absolute;margin-left:28.45pt;margin-top:12.45pt;width:28pt;height:16pt;z-index:251672576;visibility:visible;mso-wrap-style:square;mso-wrap-distance-left:9pt;mso-wrap-distance-top:0;mso-wrap-distance-right:9pt;mso-wrap-distance-bottom:0;mso-position-horizontal:absolute;mso-position-horizontal-relative:margin;mso-position-vertical:absolute;mso-position-vertical-relative:text;v-text-anchor:middle" o:gfxdata="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" adj="6171" fillcolor="#4472c4 [3204]" strokecolor="#09101d [484]" strokeweight="1pt">
+              <v:shape w14:anchorId="2999698F" id="Flecha: hacia la izquierda 31" o:spid="_x0000_s1026" type="#_x0000_t66" style="position:absolute;margin-left:28.45pt;margin-top:12.45pt;width:28pt;height:16pt;z-index:251672576;visibility:visible;mso-wrap-style:square;mso-wrap-distance-left:9pt;mso-wrap-distance-top:0;mso-wrap-distance-right:9pt;mso-wrap-distance-bottom:0;mso-position-horizontal:absolute;mso-position-horizontal-relative:margin;mso-position-vertical:absolute;mso-position-vertical-relative:text;v-text-anchor:middle" o:gfxdata="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" adj="6171" fillcolor="#4472c4 [3204]" strokecolor="#09101d [484]" strokeweight="1pt">
                 <w10:wrap anchorx="margin"/>
               </v:shape>
             </w:pict>
@@ -7145,7 +7194,13 @@
     <w:p/>
     <w:p>
       <w:r>
-        <w:t xml:space="preserve">·Ho creen des de </w:t>
+        <w:t>·Ho cree</w:t>
+      </w:r>
+      <w:r>
+        <w:t>m</w:t>
+      </w:r>
+      <w:r>
+        <w:t xml:space="preserve"> des de </w:t>
       </w:r>
       <w:r>
         <w:rPr>
@@ -7221,7 +7276,7 @@
           </mc:Choice>
           <mc:Fallback>
             <w:pict>
-              <v:shape w14:anchorId="0611C7BF" id="Flecha: hacia la izquierda 32" o:spid="_x0000_s1026" type="#_x0000_t66" style="position:absolute;margin-left:65.45pt;margin-top:34.45pt;width:23.5pt;height:17pt;z-index:251675648;visibility:visible;mso-wrap-style:square;mso-wrap-distance-left:9pt;mso-wrap-distance-top:0;mso-wrap-distance-right:9pt;mso-wrap-distance-bottom:0;mso-position-horizontal:absolute;mso-position-horizontal-relative:text;mso-position-vertical:absolute;mso-position-vertical-relative:text;v-text-anchor:middle" o:gfxdata="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" adj="7813" fillcolor="#4472c4 [3204]" strokecolor="#09101d [484]" strokeweight="1pt"/>
+              <v:shape w14:anchorId="0C6EFE1A" id="Flecha: hacia la izquierda 32" o:spid="_x0000_s1026" type="#_x0000_t66" style="position:absolute;margin-left:65.45pt;margin-top:34.45pt;width:23.5pt;height:17pt;z-index:251675648;visibility:visible;mso-wrap-style:square;mso-wrap-distance-left:9pt;mso-wrap-distance-top:0;mso-wrap-distance-right:9pt;mso-wrap-distance-bottom:0;mso-position-horizontal:absolute;mso-position-horizontal-relative:text;mso-position-vertical:absolute;mso-position-vertical-relative:text;v-text-anchor:middle" o:gfxdata="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" adj="7813" fillcolor="#4472c4 [3204]" strokecolor="#09101d [484]" strokeweight="1pt"/>
             </w:pict>
           </mc:Fallback>
         </mc:AlternateContent>
@@ -8395,6 +8450,114 @@
         </w:drawing>
       </w:r>
     </w:p>
+    <w:p/>
+    <w:p>
+      <w:r>
+        <w:t xml:space="preserve">·Ara fem un git </w:t>
+      </w:r>
+      <w:proofErr w:type="spellStart"/>
+      <w:r>
+        <w:rPr>
+          <w:b/>
+          <w:bCs/>
+          <w:i/>
+          <w:iCs/>
+        </w:rPr>
+        <w:t>add</w:t>
+      </w:r>
+      <w:proofErr w:type="spellEnd"/>
+      <w:r>
+        <w:t xml:space="preserve">, </w:t>
+      </w:r>
+      <w:proofErr w:type="spellStart"/>
+      <w:r>
+        <w:rPr>
+          <w:b/>
+          <w:bCs/>
+          <w:i/>
+          <w:iCs/>
+        </w:rPr>
+        <w:t>commit</w:t>
+      </w:r>
+      <w:proofErr w:type="spellEnd"/>
+      <w:r>
+        <w:t xml:space="preserve"> i </w:t>
+      </w:r>
+      <w:r>
+        <w:rPr>
+          <w:b/>
+          <w:bCs/>
+          <w:i/>
+          <w:iCs/>
+        </w:rPr>
+        <w:t>push</w:t>
+      </w:r>
+      <w:r>
+        <w:t xml:space="preserve"> del arxiu .</w:t>
+      </w:r>
+      <w:proofErr w:type="spellStart"/>
+      <w:r>
+        <w:t>yml</w:t>
+      </w:r>
+      <w:proofErr w:type="spellEnd"/>
+      <w:r>
+        <w:t xml:space="preserve"> per a activar el </w:t>
+      </w:r>
+      <w:proofErr w:type="spellStart"/>
+      <w:r>
+        <w:t>workflow</w:t>
+      </w:r>
+      <w:proofErr w:type="spellEnd"/>
+      <w:r>
+        <w:t>:</w:t>
+      </w:r>
+    </w:p>
+    <w:p>
+      <w:r>
+        <w:drawing>
+          <wp:inline distT="0" distB="0" distL="0" distR="0" wp14:anchorId="70A5BF23" wp14:editId="420B63B6">
+            <wp:extent cx="5528577" cy="1879600"/>
+            <wp:effectExtent l="0" t="0" r="0" b="6350"/>
+            <wp:docPr id="478394657" name="Imagen 1"/>
+            <wp:cNvGraphicFramePr>
+              <a:graphicFrameLocks xmlns:a="http://schemas.openxmlformats.org/drawingml/2006/main" noChangeAspect="1"/>
+            </wp:cNvGraphicFramePr>
+            <a:graphic xmlns:a="http://schemas.openxmlformats.org/drawingml/2006/main">
+              <a:graphicData uri="http://schemas.openxmlformats.org/drawingml/2006/picture">
+                <pic:pic xmlns:pic="http://schemas.openxmlformats.org/drawingml/2006/picture">
+                  <pic:nvPicPr>
+                    <pic:cNvPr id="478394657" name=""/>
+                    <pic:cNvPicPr/>
+                  </pic:nvPicPr>
+                  <pic:blipFill rotWithShape="1">
+                    <a:blip r:embed="rId19"/>
+                    <a:srcRect b="17747"/>
+                    <a:stretch/>
+                  </pic:blipFill>
+                  <pic:spPr bwMode="auto">
+                    <a:xfrm>
+                      <a:off x="0" y="0"/>
+                      <a:ext cx="5547014" cy="1885868"/>
+                    </a:xfrm>
+                    <a:prstGeom prst="rect">
+                      <a:avLst/>
+                    </a:prstGeom>
+                    <a:ln>
+                      <a:noFill/>
+                    </a:ln>
+                    <a:extLst>
+                      <a:ext uri="{53640926-AAD7-44D8-BBD7-CCE9431645EC}">
+                        <a14:shadowObscured xmlns:a14="http://schemas.microsoft.com/office/drawing/2010/main"/>
+                      </a:ext>
+                    </a:extLst>
+                  </pic:spPr>
+                </pic:pic>
+              </a:graphicData>
+            </a:graphic>
+          </wp:inline>
+        </w:drawing>
+      </w:r>
+    </w:p>
     <w:p>
       <w:pPr>
         <w:rPr>
@@ -8405,12 +8568,6 @@
         </w:rPr>
       </w:pPr>
       <w:bookmarkStart w:id="6" w:name="_Toc198386186"/>
-      <w:r>
-        <w:rPr>
-          <w:rFonts w:ascii="Bahnschrift SemiBold" w:hAnsi="Bahnschrift SemiBold"/>
-        </w:rPr>
-        <w:br w:type="page"/>
-      </w:r>
     </w:p>
     <w:p>
       <w:pPr>
@@ -8427,7 +8584,6 @@
         <w:rPr>
           <w:rFonts w:ascii="Bahnschrift SemiBold" w:hAnsi="Bahnschrift SemiBold"/>
         </w:rPr>
-        <w:lastRenderedPageBreak/>
         <w:t>Demostreu el correcte funcionament de les accions mostrant casos d’error (provocats o sense voler) i un últim cas on tot hagi transcorregut correctament.</w:t>
       </w:r>
       <w:bookmarkEnd w:id="6"/>
@@ -8772,7 +8928,7 @@
           </mc:Choice>
           <mc:Fallback>
             <w:pict>
-              <v:shape w14:anchorId="0D8D7DA2" id="Flecha: hacia la izquierda 33" o:spid="_x0000_s1026" type="#_x0000_t66" style="position:absolute;margin-left:188.6pt;margin-top:70.7pt;width:24.5pt;height:22pt;z-index:251678720;visibility:visible;mso-wrap-style:square;mso-wrap-distance-left:9pt;mso-wrap-distance-top:0;mso-wrap-distance-right:9pt;mso-wrap-distance-bottom:0;mso-position-horizontal:absolute;mso-position-horizontal-relative:margin;mso-position-vertical:absolute;mso-position-vertical-relative:text;v-text-anchor:middle" o:gfxdata="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" adj="9698" fillcolor="#4472c4 [3204]" strokecolor="#09101d [484]" strokeweight="1pt">
+              <v:shape w14:anchorId="7EB9A06C" id="Flecha: hacia la izquierda 33" o:spid="_x0000_s1026" type="#_x0000_t66" style="position:absolute;margin-left:188.6pt;margin-top:70.7pt;width:24.5pt;height:22pt;z-index:251678720;visibility:visible;mso-wrap-style:square;mso-wrap-distance-left:9pt;mso-wrap-distance-top:0;mso-wrap-distance-right:9pt;mso-wrap-distance-bottom:0;mso-position-horizontal:absolute;mso-position-horizontal-relative:margin;mso-position-vertical:absolute;mso-position-vertical-relative:text;v-text-anchor:middle" o:gfxdata="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" adj="9698" fillcolor="#4472c4 [3204]" strokecolor="#09101d [484]" strokeweight="1pt">
                 <w10:wrap anchorx="margin"/>
               </v:shape>
             </w:pict>
@@ -8796,7 +8952,7 @@
                     <pic:cNvPicPr/>
                   </pic:nvPicPr>
                   <pic:blipFill>
-                    <a:blip r:embed="rId19"/>
+                    <a:blip r:embed="rId20"/>
                     <a:stretch>
                       <a:fillRect/>
                     </a:stretch>
@@ -8898,7 +9054,7 @@
           </mc:Choice>
           <mc:Fallback>
             <w:pict>
-              <v:shape w14:anchorId="57E636D0" id="Flecha: hacia la izquierda 33" o:spid="_x0000_s1026" type="#_x0000_t66" style="position:absolute;margin-left:101.45pt;margin-top:96.85pt;width:24.5pt;height:22pt;z-index:251676672;visibility:visible;mso-wrap-style:square;mso-wrap-distance-left:9pt;mso-wrap-distance-top:0;mso-wrap-distance-right:9pt;mso-wrap-distance-bottom:0;mso-position-horizontal:absolute;mso-position-horizontal-relative:text;mso-position-vertical:absolute;mso-position-vertical-relative:text;v-text-anchor:middle" o:gfxdata="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" adj="9698" fillcolor="#4472c4 [3204]" strokecolor="#09101d [484]" strokeweight="1pt"/>
+              <v:shape w14:anchorId="78DC20B0" id="Flecha: hacia la izquierda 33" o:spid="_x0000_s1026" type="#_x0000_t66" style="position:absolute;margin-left:101.45pt;margin-top:96.85pt;width:24.5pt;height:22pt;z-index:251676672;visibility:visible;mso-wrap-style:square;mso-wrap-distance-left:9pt;mso-wrap-distance-top:0;mso-wrap-distance-right:9pt;mso-wrap-distance-bottom:0;mso-position-horizontal:absolute;mso-position-horizontal-relative:text;mso-position-vertical:absolute;mso-position-vertical-relative:text;v-text-anchor:middle" o:gfxdata="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" adj="9698" fillcolor="#4472c4 [3204]" strokecolor="#09101d [484]" strokeweight="1pt"/>
             </w:pict>
           </mc:Fallback>
         </mc:AlternateContent>
@@ -8920,7 +9076,7 @@
                     <pic:cNvPicPr/>
                   </pic:nvPicPr>
                   <pic:blipFill>
-                    <a:blip r:embed="rId20"/>
+                    <a:blip r:embed="rId21"/>
                     <a:stretch>
                       <a:fillRect/>
                     </a:stretch>
@@ -8941,6 +9097,260 @@
         </w:drawing>
       </w:r>
     </w:p>
+    <w:p/>
+    <w:p>
+      <w:r>
+        <w:lastRenderedPageBreak/>
+        <w:br w:type="page"/>
+      </w:r>
+    </w:p>
+    <w:p>
+      <w:r>
+        <w:lastRenderedPageBreak/>
+        <w:t xml:space="preserve">·Això era el cas correcte, si volem provar a fer un error a un </w:t>
+      </w:r>
+      <w:proofErr w:type="spellStart"/>
+      <w:r>
+        <w:t>unittest</w:t>
+      </w:r>
+      <w:proofErr w:type="spellEnd"/>
+      <w:r>
+        <w:t xml:space="preserve"> per exemple passaria això:</w:t>
+      </w:r>
+    </w:p>
+    <w:p/>
+    <w:p>
+      <w:r>
+        <w:rPr>
+          <w:noProof/>
+        </w:rPr>
+        <mc:AlternateContent>
+          <mc:Choice Requires="wps">
+            <w:drawing>
+              <wp:anchor distT="0" distB="0" distL="114300" distR="114300" simplePos="0" relativeHeight="251679744" behindDoc="0" locked="0" layoutInCell="1" allowOverlap="1" wp14:anchorId="74A3F211" wp14:editId="6DAC8A55">
+                <wp:simplePos x="0" y="0"/>
+                <wp:positionH relativeFrom="column">
+                  <wp:posOffset>1955165</wp:posOffset>
+                </wp:positionH>
+                <wp:positionV relativeFrom="paragraph">
+                  <wp:posOffset>1767205</wp:posOffset>
+                </wp:positionV>
+                <wp:extent cx="304800" cy="247650"/>
+                <wp:effectExtent l="19050" t="19050" r="19050" b="38100"/>
+                <wp:wrapNone/>
+                <wp:docPr id="1687757069" name="Flecha: hacia la izquierda 34"/>
+                <wp:cNvGraphicFramePr/>
+                <a:graphic xmlns:a="http://schemas.openxmlformats.org/drawingml/2006/main">
+                  <a:graphicData uri="http://schemas.microsoft.com/office/word/2010/wordprocessingShape">
+                    <wps:wsp>
+                      <wps:cNvSpPr/>
+                      <wps:spPr>
+                        <a:xfrm>
+                          <a:off x="0" y="0"/>
+                          <a:ext cx="304800" cy="247650"/>
+                        </a:xfrm>
+                        <a:prstGeom prst="leftArrow">
+                          <a:avLst/>
+                        </a:prstGeom>
+                      </wps:spPr>
+                      <wps:style>
+                        <a:lnRef idx="2">
+                          <a:schemeClr val="accent1">
+                            <a:shade val="15000"/>
+                          </a:schemeClr>
+                        </a:lnRef>
+                        <a:fillRef idx="1">
+                          <a:schemeClr val="accent1"/>
+                        </a:fillRef>
+                        <a:effectRef idx="0">
+                          <a:schemeClr val="accent1"/>
+                        </a:effectRef>
+                        <a:fontRef idx="minor">
+                          <a:schemeClr val="lt1"/>
+                        </a:fontRef>
+                      </wps:style>
+                      <wps:bodyPr rot="0" spcFirstLastPara="0" vertOverflow="overflow" horzOverflow="overflow" vert="horz" wrap="square" lIns="91440" tIns="45720" rIns="91440" bIns="45720" numCol="1" spcCol="0" rtlCol="0" fromWordArt="0" anchor="ctr" anchorCtr="0" forceAA="0" compatLnSpc="1">
+                        <a:prstTxWarp prst="textNoShape">
+                          <a:avLst/>
+                        </a:prstTxWarp>
+                        <a:noAutofit/>
+                      </wps:bodyPr>
+                    </wps:wsp>
+                  </a:graphicData>
+                </a:graphic>
+                <wp14:sizeRelH relativeFrom="margin">
+                  <wp14:pctWidth>0</wp14:pctWidth>
+                </wp14:sizeRelH>
+                <wp14:sizeRelV relativeFrom="margin">
+                  <wp14:pctHeight>0</wp14:pctHeight>
+                </wp14:sizeRelV>
+              </wp:anchor>
+            </w:drawing>
+          </mc:Choice>
+          <mc:Fallback>
+            <w:pict>
+              <v:shape w14:anchorId="000338D0" id="Flecha: hacia la izquierda 34" o:spid="_x0000_s1026" type="#_x0000_t66" style="position:absolute;margin-left:153.95pt;margin-top:139.15pt;width:24pt;height:19.5pt;z-index:251679744;visibility:visible;mso-wrap-style:square;mso-width-percent:0;mso-height-percent:0;mso-wrap-distance-left:9pt;mso-wrap-distance-top:0;mso-wrap-distance-right:9pt;mso-wrap-distance-bottom:0;mso-position-horizontal:absolute;mso-position-horizontal-relative:text;mso-position-vertical:absolute;mso-position-vertical-relative:text;mso-width-percent:0;mso-height-percent:0;mso-width-relative:margin;mso-height-relative:margin;v-text-anchor:middle" o:gfxdata="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" adj="8775" fillcolor="#4472c4 [3204]" strokecolor="#09101d [484]" strokeweight="1pt"/>
+            </w:pict>
+          </mc:Fallback>
+        </mc:AlternateContent>
+      </w:r>
+      <w:r>
+        <w:t xml:space="preserve">·Error: </w:t>
+      </w:r>
+      <w:r>
+        <w:br/>
+      </w:r>
+      <w:r>
+        <w:drawing>
+          <wp:inline distT="0" distB="0" distL="0" distR="0" wp14:anchorId="622CE785" wp14:editId="498ADFD9">
+            <wp:extent cx="5400040" cy="2061210"/>
+            <wp:effectExtent l="0" t="0" r="0" b="0"/>
+            <wp:docPr id="1833179091" name="Imagen 1"/>
+            <wp:cNvGraphicFramePr>
+              <a:graphicFrameLocks xmlns:a="http://schemas.openxmlformats.org/drawingml/2006/main" noChangeAspect="1"/>
+            </wp:cNvGraphicFramePr>
+            <a:graphic xmlns:a="http://schemas.openxmlformats.org/drawingml/2006/main">
+              <a:graphicData uri="http://schemas.openxmlformats.org/drawingml/2006/picture">
+                <pic:pic xmlns:pic="http://schemas.openxmlformats.org/drawingml/2006/picture">
+                  <pic:nvPicPr>
+                    <pic:cNvPr id="1833179091" name=""/>
+                    <pic:cNvPicPr/>
+                  </pic:nvPicPr>
+                  <pic:blipFill>
+                    <a:blip r:embed="rId22"/>
+                    <a:stretch>
+                      <a:fillRect/>
+                    </a:stretch>
+                  </pic:blipFill>
+                  <pic:spPr>
+                    <a:xfrm>
+                      <a:off x="0" y="0"/>
+                      <a:ext cx="5400040" cy="2061210"/>
+                    </a:xfrm>
+                    <a:prstGeom prst="rect">
+                      <a:avLst/>
+                    </a:prstGeom>
+                  </pic:spPr>
+                </pic:pic>
+              </a:graphicData>
+            </a:graphic>
+          </wp:inline>
+        </w:drawing>
+      </w:r>
+    </w:p>
+    <w:p>
+      <w:r>
+        <w:rPr>
+          <w:noProof/>
+        </w:rPr>
+        <mc:AlternateContent>
+          <mc:Choice Requires="wps">
+            <w:drawing>
+              <wp:anchor distT="0" distB="0" distL="114300" distR="114300" simplePos="0" relativeHeight="251683840" behindDoc="0" locked="0" layoutInCell="1" allowOverlap="1" wp14:anchorId="7D9C7A49" wp14:editId="0749A0F3">
+                <wp:simplePos x="0" y="0"/>
+                <wp:positionH relativeFrom="column">
+                  <wp:posOffset>1351915</wp:posOffset>
+                </wp:positionH>
+                <wp:positionV relativeFrom="paragraph">
+                  <wp:posOffset>1099820</wp:posOffset>
+                </wp:positionV>
+                <wp:extent cx="304800" cy="247650"/>
+                <wp:effectExtent l="19050" t="19050" r="19050" b="38100"/>
+                <wp:wrapNone/>
+                <wp:docPr id="1869522267" name="Flecha: hacia la izquierda 34"/>
+                <wp:cNvGraphicFramePr/>
+                <a:graphic xmlns:a="http://schemas.openxmlformats.org/drawingml/2006/main">
+                  <a:graphicData uri="http://schemas.microsoft.com/office/word/2010/wordprocessingShape">
+                    <wps:wsp>
+                      <wps:cNvSpPr/>
+                      <wps:spPr>
+                        <a:xfrm>
+                          <a:off x="0" y="0"/>
+                          <a:ext cx="304800" cy="247650"/>
+                        </a:xfrm>
+                        <a:prstGeom prst="leftArrow">
+                          <a:avLst/>
+                        </a:prstGeom>
+                      </wps:spPr>
+                      <wps:style>
+                        <a:lnRef idx="2">
+                          <a:schemeClr val="accent1">
+                            <a:shade val="15000"/>
+                          </a:schemeClr>
+                        </a:lnRef>
+                        <a:fillRef idx="1">
+                          <a:schemeClr val="accent1"/>
+                        </a:fillRef>
+                        <a:effectRef idx="0">
+                          <a:schemeClr val="accent1"/>
+                        </a:effectRef>
+                        <a:fontRef idx="minor">
+                          <a:schemeClr val="lt1"/>
+                        </a:fontRef>
+                      </wps:style>
+                      <wps:bodyPr rot="0" spcFirstLastPara="0" vertOverflow="overflow" horzOverflow="overflow" vert="horz" wrap="square" lIns="91440" tIns="45720" rIns="91440" bIns="45720" numCol="1" spcCol="0" rtlCol="0" fromWordArt="0" anchor="ctr" anchorCtr="0" forceAA="0" compatLnSpc="1">
+                        <a:prstTxWarp prst="textNoShape">
+                          <a:avLst/>
+                        </a:prstTxWarp>
+                        <a:noAutofit/>
+                      </wps:bodyPr>
+                    </wps:wsp>
+                  </a:graphicData>
+                </a:graphic>
+                <wp14:sizeRelH relativeFrom="margin">
+                  <wp14:pctWidth>0</wp14:pctWidth>
+                </wp14:sizeRelH>
+                <wp14:sizeRelV relativeFrom="margin">
+                  <wp14:pctHeight>0</wp14:pctHeight>
+                </wp14:sizeRelV>
+              </wp:anchor>
+            </w:drawing>
+          </mc:Choice>
+          <mc:Fallback>
+            <w:pict>
+              <v:shape w14:anchorId="3B3D23A3" id="Flecha: hacia la izquierda 34" o:spid="_x0000_s1026" type="#_x0000_t66" style="position:absolute;margin-left:106.45pt;margin-top:86.6pt;width:24pt;height:19.5pt;z-index:251683840;visibility:visible;mso-wrap-style:square;mso-width-percent:0;mso-height-percent:0;mso-wrap-distance-left:9pt;mso-wrap-distance-top:0;mso-wrap-distance-right:9pt;mso-wrap-distance-bottom:0;mso-position-horizontal:absolute;mso-position-horizontal-relative:text;mso-position-vertical:absolute;mso-position-vertical-relative:text;mso-width-percent:0;mso-height-percent:0;mso-width-relative:margin;mso-height-relative:margin;v-text-anchor:middle" o:gfxdata="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" adj="8775" fillcolor="#4472c4 [3204]" strokecolor="#09101d [484]" strokeweight="1pt"/>
+            </w:pict>
+          </mc:Fallback>
+        </mc:AlternateContent>
+      </w:r>
+      <w:r>
+        <w:drawing>
+          <wp:inline distT="0" distB="0" distL="0" distR="0" wp14:anchorId="246800D5" wp14:editId="1AE36061">
+            <wp:extent cx="3327400" cy="2563240"/>
+            <wp:effectExtent l="0" t="0" r="6350" b="8890"/>
+            <wp:docPr id="921243000" name="Imagen 1"/>
+            <wp:cNvGraphicFramePr>
+              <a:graphicFrameLocks xmlns:a="http://schemas.openxmlformats.org/drawingml/2006/main" noChangeAspect="1"/>
+            </wp:cNvGraphicFramePr>
+            <a:graphic xmlns:a="http://schemas.openxmlformats.org/drawingml/2006/main">
+              <a:graphicData uri="http://schemas.openxmlformats.org/drawingml/2006/picture">
+                <pic:pic xmlns:pic="http://schemas.openxmlformats.org/drawingml/2006/picture">
+                  <pic:nvPicPr>
+                    <pic:cNvPr id="921243000" name=""/>
+                    <pic:cNvPicPr/>
+                  </pic:nvPicPr>
+                  <pic:blipFill>
+                    <a:blip r:embed="rId23"/>
+                    <a:stretch>
+                      <a:fillRect/>
+                    </a:stretch>
+                  </pic:blipFill>
+                  <pic:spPr>
+                    <a:xfrm>
+                      <a:off x="0" y="0"/>
+                      <a:ext cx="3335539" cy="2569510"/>
+                    </a:xfrm>
+                    <a:prstGeom prst="rect">
+                      <a:avLst/>
+                    </a:prstGeom>
+                  </pic:spPr>
+                </pic:pic>
+              </a:graphicData>
+            </a:graphic>
+          </wp:inline>
+        </w:drawing>
+      </w:r>
+    </w:p>
     <w:p>
       <w:r>
         <w:br w:type="page"/>
@@ -9073,7 +9483,7 @@
         </w:rPr>
         <w:t xml:space="preserve">Obtingui totes les temperatures del dia d’algun poble o ciutat que vulgueu. Per fer-ho, es recomana utilitzar l’API: </w:t>
       </w:r>
-      <w:hyperlink r:id="rId21" w:history="1">
+      <w:hyperlink r:id="rId24" w:history="1">
         <w:r>
           <w:rPr>
             <w:rStyle w:val="Hipervnculo"/>
@@ -9430,8 +9840,8 @@
     </w:sdt>
     <w:p/>
     <w:sectPr>
-      <w:headerReference w:type="default" r:id="rId22"/>
-      <w:footerReference w:type="default" r:id="rId23"/>
+      <w:headerReference w:type="default" r:id="rId25"/>
+      <w:footerReference w:type="default" r:id="rId26"/>
       <w:pgSz w:w="11906" w:h="16838"/>
       <w:pgMar w:top="1417" w:right="1701" w:bottom="1417" w:left="1701" w:header="708" w:footer="708" w:gutter="0"/>
       <w:pgNumType w:start="0"/>

</xml_diff>